<commit_message>
Responses for init data exploration
</commit_message>
<xml_diff>
--- a/JSC270_A2_Responses.docx
+++ b/JSC270_A2_Responses.docx
@@ -44,15 +44,245 @@
           <w:szCs w:val="24"/>
         </w:rPr>
       </w:pPr>
-    </w:p>
-    <w:p>
-      <w:pPr>
-        <w:rPr>
-          <w:rFonts w:ascii="Calibri Light" w:hAnsi="Calibri Light" w:cs="Calibri Light"/>
-          <w:sz w:val="24"/>
-          <w:szCs w:val="24"/>
-        </w:rPr>
-      </w:pPr>
+      <w:r>
+        <w:rPr>
+          <w:rFonts w:ascii="Calibri Light" w:hAnsi="Calibri Light" w:cs="Calibri Light"/>
+          <w:b/>
+          <w:bCs/>
+          <w:sz w:val="24"/>
+          <w:szCs w:val="24"/>
+        </w:rPr>
+        <w:t>Data Exploration</w:t>
+      </w:r>
+    </w:p>
+    <w:p>
+      <w:pPr>
+        <w:pStyle w:val="ListParagraph"/>
+        <w:numPr>
+          <w:ilvl w:val="0"/>
+          <w:numId w:val="1"/>
+        </w:numPr>
+        <w:rPr>
+          <w:rFonts w:ascii="Calibri Light" w:hAnsi="Calibri Light" w:cs="Calibri Light"/>
+          <w:sz w:val="24"/>
+          <w:szCs w:val="24"/>
+        </w:rPr>
+      </w:pPr>
+      <w:r>
+        <w:t>Check the columns of your data. Are they the expected data types based on their descriptions?</w:t>
+      </w:r>
+    </w:p>
+    <w:p>
+      <w:pPr>
+        <w:pStyle w:val="ListParagraph"/>
+        <w:numPr>
+          <w:ilvl w:val="1"/>
+          <w:numId w:val="1"/>
+        </w:numPr>
+        <w:rPr>
+          <w:rFonts w:ascii="Calibri Light" w:hAnsi="Calibri Light" w:cs="Calibri Light"/>
+          <w:sz w:val="24"/>
+          <w:szCs w:val="24"/>
+        </w:rPr>
+      </w:pPr>
+      <w:r>
+        <w:t>Yes, they are the expected data types. The continuous variables have type int64 while the categorical variables have type object in the read data.</w:t>
+      </w:r>
+    </w:p>
+    <w:p>
+      <w:pPr>
+        <w:pStyle w:val="ListParagraph"/>
+        <w:numPr>
+          <w:ilvl w:val="0"/>
+          <w:numId w:val="1"/>
+        </w:numPr>
+        <w:rPr>
+          <w:rFonts w:ascii="Calibri Light" w:hAnsi="Calibri Light" w:cs="Calibri Light"/>
+          <w:sz w:val="24"/>
+          <w:szCs w:val="24"/>
+        </w:rPr>
+      </w:pPr>
+      <w:r>
+        <w:t xml:space="preserve"> Missing values are represented by the character “?”.</w:t>
+      </w:r>
+    </w:p>
+    <w:p>
+      <w:pPr>
+        <w:pStyle w:val="ListParagraph"/>
+        <w:numPr>
+          <w:ilvl w:val="1"/>
+          <w:numId w:val="1"/>
+        </w:numPr>
+        <w:rPr>
+          <w:rFonts w:ascii="Calibri Light" w:hAnsi="Calibri Light" w:cs="Calibri Light"/>
+          <w:sz w:val="24"/>
+          <w:szCs w:val="24"/>
+        </w:rPr>
+      </w:pPr>
+      <w:proofErr w:type="spellStart"/>
+      <w:r>
+        <w:t>Workclass</w:t>
+      </w:r>
+      <w:proofErr w:type="spellEnd"/>
+      <w:r>
+        <w:t>: 1836</w:t>
+      </w:r>
+    </w:p>
+    <w:p>
+      <w:pPr>
+        <w:pStyle w:val="ListParagraph"/>
+        <w:numPr>
+          <w:ilvl w:val="1"/>
+          <w:numId w:val="1"/>
+        </w:numPr>
+        <w:rPr>
+          <w:rFonts w:ascii="Calibri Light" w:hAnsi="Calibri Light" w:cs="Calibri Light"/>
+          <w:sz w:val="24"/>
+          <w:szCs w:val="24"/>
+        </w:rPr>
+      </w:pPr>
+      <w:r>
+        <w:t>Occupation: 1843</w:t>
+      </w:r>
+    </w:p>
+    <w:p>
+      <w:pPr>
+        <w:pStyle w:val="ListParagraph"/>
+        <w:numPr>
+          <w:ilvl w:val="1"/>
+          <w:numId w:val="1"/>
+        </w:numPr>
+        <w:rPr>
+          <w:rFonts w:ascii="Calibri Light" w:hAnsi="Calibri Light" w:cs="Calibri Light"/>
+          <w:sz w:val="24"/>
+          <w:szCs w:val="24"/>
+        </w:rPr>
+      </w:pPr>
+      <w:proofErr w:type="spellStart"/>
+      <w:r>
+        <w:t>Native_country</w:t>
+      </w:r>
+      <w:proofErr w:type="spellEnd"/>
+      <w:r>
+        <w:t>: 583</w:t>
+      </w:r>
+    </w:p>
+    <w:p>
+      <w:pPr>
+        <w:pStyle w:val="ListParagraph"/>
+        <w:numPr>
+          <w:ilvl w:val="0"/>
+          <w:numId w:val="1"/>
+        </w:numPr>
+        <w:rPr>
+          <w:rFonts w:ascii="Calibri Light" w:hAnsi="Calibri Light" w:cs="Calibri Light"/>
+          <w:sz w:val="24"/>
+          <w:szCs w:val="24"/>
+        </w:rPr>
+      </w:pPr>
+      <w:r>
+        <w:rPr>
+          <w:rFonts w:ascii="Calibri Light" w:hAnsi="Calibri Light" w:cs="Calibri Light"/>
+          <w:sz w:val="24"/>
+          <w:szCs w:val="24"/>
+        </w:rPr>
+        <w:t>Yes, these variables should be transformed because they are heavily left-skewed.</w:t>
+      </w:r>
+    </w:p>
+    <w:p>
+      <w:pPr>
+        <w:pStyle w:val="ListParagraph"/>
+        <w:numPr>
+          <w:ilvl w:val="0"/>
+          <w:numId w:val="1"/>
+        </w:numPr>
+        <w:rPr>
+          <w:rFonts w:ascii="Calibri Light" w:hAnsi="Calibri Light" w:cs="Calibri Light"/>
+          <w:sz w:val="24"/>
+          <w:szCs w:val="24"/>
+        </w:rPr>
+      </w:pPr>
+      <w:r>
+        <w:rPr>
+          <w:rFonts w:ascii="Calibri Light" w:hAnsi="Calibri Light" w:cs="Calibri Light"/>
+          <w:sz w:val="24"/>
+          <w:szCs w:val="24"/>
+        </w:rPr>
+        <w:t xml:space="preserve">Looking at both the boxplot and histogram for women and men’s final weight, we see that they share approximately the same mean at around 0.2. There seems to be more variance for men’s final weight as there are more data points lying in and beyond the third quartile. </w:t>
+      </w:r>
+      <w:r>
+        <w:rPr>
+          <w:rFonts w:ascii="Calibri Light" w:hAnsi="Calibri Light" w:cs="Calibri Light"/>
+          <w:sz w:val="24"/>
+          <w:szCs w:val="24"/>
+        </w:rPr>
+        <w:t>I don’t think outliers should be excluded because there seem to be a significant amount of them, suggesting that perhaps there is another category of the population unaccounted for.</w:t>
+      </w:r>
+    </w:p>
+    <w:p>
+      <w:pPr>
+        <w:rPr>
+          <w:rFonts w:ascii="Calibri Light" w:hAnsi="Calibri Light" w:cs="Calibri Light"/>
+          <w:b/>
+          <w:bCs/>
+          <w:sz w:val="24"/>
+          <w:szCs w:val="24"/>
+        </w:rPr>
+      </w:pPr>
+      <w:r>
+        <w:rPr>
+          <w:rFonts w:ascii="Calibri Light" w:hAnsi="Calibri Light" w:cs="Calibri Light"/>
+          <w:b/>
+          <w:bCs/>
+          <w:sz w:val="24"/>
+          <w:szCs w:val="24"/>
+        </w:rPr>
+        <w:t>Correlation</w:t>
+      </w:r>
+    </w:p>
+    <w:p>
+      <w:pPr>
+        <w:pStyle w:val="ListParagraph"/>
+        <w:numPr>
+          <w:ilvl w:val="0"/>
+          <w:numId w:val="2"/>
+        </w:numPr>
+        <w:rPr>
+          <w:rFonts w:ascii="Calibri Light" w:hAnsi="Calibri Light" w:cs="Calibri Light"/>
+          <w:sz w:val="24"/>
+          <w:szCs w:val="24"/>
+        </w:rPr>
+      </w:pPr>
+      <w:r>
+        <w:rPr>
+          <w:rFonts w:ascii="Calibri Light" w:hAnsi="Calibri Light" w:cs="Calibri Light"/>
+          <w:sz w:val="24"/>
+          <w:szCs w:val="24"/>
+        </w:rPr>
+        <w:t>S</w:t>
+      </w:r>
+    </w:p>
+    <w:p>
+      <w:pPr>
+        <w:pStyle w:val="ListParagraph"/>
+        <w:numPr>
+          <w:ilvl w:val="1"/>
+          <w:numId w:val="2"/>
+        </w:numPr>
+        <w:rPr>
+          <w:rFonts w:ascii="Calibri Light" w:hAnsi="Calibri Light" w:cs="Calibri Light"/>
+          <w:sz w:val="24"/>
+          <w:szCs w:val="24"/>
+        </w:rPr>
+      </w:pPr>
+      <w:r>
+        <w:rPr>
+          <w:rFonts w:ascii="Calibri Light" w:hAnsi="Calibri Light" w:cs="Calibri Light"/>
+          <w:sz w:val="24"/>
+          <w:szCs w:val="24"/>
+        </w:rPr>
+        <w:t>There doesn’t seem to be a strong correlation between these variables.</w:t>
+      </w:r>
     </w:p>
     <w:sectPr>
       <w:pgSz w:w="11906" w:h="16838"/>
@@ -62,6 +292,234 @@
     </w:sectPr>
   </w:body>
 </w:document>
+</file>
+
+<file path=word/endnotes.xml><?xml version="1.0" encoding="utf-8"?>
+<w:endnotes xmlns:wpc="http://schemas.microsoft.com/office/word/2010/wordprocessingCanvas" xmlns:cx="http://schemas.microsoft.com/office/drawing/2014/chartex" xmlns:cx1="http://schemas.microsoft.com/office/drawing/2015/9/8/chartex" xmlns:cx2="http://schemas.microsoft.com/office/drawing/2015/10/21/chartex" xmlns:cx3="http://schemas.microsoft.com/office/drawing/2016/5/9/chartex" xmlns:cx4="http://schemas.microsoft.com/office/drawing/2016/5/10/chartex" xmlns:cx5="http://schemas.microsoft.com/office/drawing/2016/5/11/chartex" xmlns:cx6="http://schemas.microsoft.com/office/drawing/2016/5/12/chartex" xmlns:cx7="http://schemas.microsoft.com/office/drawing/2016/5/13/chartex" xmlns:cx8="http://schemas.microsoft.com/office/drawing/2016/5/14/chartex" xmlns:mc="http://schemas.openxmlformats.org/markup-compatibility/2006" xmlns:aink="http://schemas.microsoft.com/office/drawing/2016/ink" xmlns:am3d="http://schemas.microsoft.com/office/drawing/2017/model3d" xmlns:o="urn:schemas-microsoft-com:office:office" xmlns:r="http://schemas.openxmlformats.org/officeDocument/2006/relationships" xmlns:m="http://schemas.openxmlformats.org/officeDocument/2006/math" xmlns:v="urn:schemas-microsoft-com:vml" xmlns:wp14="http://schemas.microsoft.com/office/word/2010/wordprocessingDrawing" xmlns:wp="http://schemas.openxmlformats.org/drawingml/2006/wordprocessingDrawing" xmlns:w10="urn:schemas-microsoft-com:office:word" xmlns:w="http://schemas.openxmlformats.org/wordprocessingml/2006/main" xmlns:w14="http://schemas.microsoft.com/office/word/2010/wordml" xmlns:w15="http://schemas.microsoft.com/office/word/2012/wordml" xmlns:w16cex="http://schemas.microsoft.com/office/word/2018/wordml/cex" xmlns:w16cid="http://schemas.microsoft.com/office/word/2016/wordml/cid" xmlns:w16="http://schemas.microsoft.com/office/word/2018/wordml" xmlns:w16se="http://schemas.microsoft.com/office/word/2015/wordml/symex" xmlns:wpg="http://schemas.microsoft.com/office/word/2010/wordprocessingGroup" xmlns:wpi="http://schemas.microsoft.com/office/word/2010/wordprocessingInk" xmlns:wne="http://schemas.microsoft.com/office/word/2006/wordml" xmlns:wps="http://schemas.microsoft.com/office/word/2010/wordprocessingShape" mc:Ignorable="w14 w15 w16se w16cid w16 w16cex wp14">
+  <w:endnote w:type="separator" w:id="-1">
+    <w:p>
+      <w:r>
+        <w:separator/>
+      </w:r>
+    </w:p>
+  </w:endnote>
+  <w:endnote w:type="continuationSeparator" w:id="0">
+    <w:p>
+      <w:r>
+        <w:continuationSeparator/>
+      </w:r>
+    </w:p>
+  </w:endnote>
+</w:endnotes>
+</file>
+
+<file path=word/footnotes.xml><?xml version="1.0" encoding="utf-8"?>
+<w:footnotes xmlns:wpc="http://schemas.microsoft.com/office/word/2010/wordprocessingCanvas" xmlns:cx="http://schemas.microsoft.com/office/drawing/2014/chartex" xmlns:cx1="http://schemas.microsoft.com/office/drawing/2015/9/8/chartex" xmlns:cx2="http://schemas.microsoft.com/office/drawing/2015/10/21/chartex" xmlns:cx3="http://schemas.microsoft.com/office/drawing/2016/5/9/chartex" xmlns:cx4="http://schemas.microsoft.com/office/drawing/2016/5/10/chartex" xmlns:cx5="http://schemas.microsoft.com/office/drawing/2016/5/11/chartex" xmlns:cx6="http://schemas.microsoft.com/office/drawing/2016/5/12/chartex" xmlns:cx7="http://schemas.microsoft.com/office/drawing/2016/5/13/chartex" xmlns:cx8="http://schemas.microsoft.com/office/drawing/2016/5/14/chartex" xmlns:mc="http://schemas.openxmlformats.org/markup-compatibility/2006" xmlns:aink="http://schemas.microsoft.com/office/drawing/2016/ink" xmlns:am3d="http://schemas.microsoft.com/office/drawing/2017/model3d" xmlns:o="urn:schemas-microsoft-com:office:office" xmlns:r="http://schemas.openxmlformats.org/officeDocument/2006/relationships" xmlns:m="http://schemas.openxmlformats.org/officeDocument/2006/math" xmlns:v="urn:schemas-microsoft-com:vml" xmlns:wp14="http://schemas.microsoft.com/office/word/2010/wordprocessingDrawing" xmlns:wp="http://schemas.openxmlformats.org/drawingml/2006/wordprocessingDrawing" xmlns:w10="urn:schemas-microsoft-com:office:word" xmlns:w="http://schemas.openxmlformats.org/wordprocessingml/2006/main" xmlns:w14="http://schemas.microsoft.com/office/word/2010/wordml" xmlns:w15="http://schemas.microsoft.com/office/word/2012/wordml" xmlns:w16cex="http://schemas.microsoft.com/office/word/2018/wordml/cex" xmlns:w16cid="http://schemas.microsoft.com/office/word/2016/wordml/cid" xmlns:w16="http://schemas.microsoft.com/office/word/2018/wordml" xmlns:w16se="http://schemas.microsoft.com/office/word/2015/wordml/symex" xmlns:wpg="http://schemas.microsoft.com/office/word/2010/wordprocessingGroup" xmlns:wpi="http://schemas.microsoft.com/office/word/2010/wordprocessingInk" xmlns:wne="http://schemas.microsoft.com/office/word/2006/wordml" xmlns:wps="http://schemas.microsoft.com/office/word/2010/wordprocessingShape" mc:Ignorable="w14 w15 w16se w16cid w16 w16cex wp14">
+  <w:footnote w:type="separator" w:id="-1">
+    <w:p>
+      <w:r>
+        <w:separator/>
+      </w:r>
+    </w:p>
+  </w:footnote>
+  <w:footnote w:type="continuationSeparator" w:id="0">
+    <w:p>
+      <w:r>
+        <w:continuationSeparator/>
+      </w:r>
+    </w:p>
+  </w:footnote>
+</w:footnotes>
+</file>
+
+<file path=word/numbering.xml><?xml version="1.0" encoding="utf-8"?>
+<w:numbering xmlns:wpc="http://schemas.microsoft.com/office/word/2010/wordprocessingCanvas" xmlns:cx="http://schemas.microsoft.com/office/drawing/2014/chartex" xmlns:cx1="http://schemas.microsoft.com/office/drawing/2015/9/8/chartex" xmlns:cx2="http://schemas.microsoft.com/office/drawing/2015/10/21/chartex" xmlns:cx3="http://schemas.microsoft.com/office/drawing/2016/5/9/chartex" xmlns:cx4="http://schemas.microsoft.com/office/drawing/2016/5/10/chartex" xmlns:cx5="http://schemas.microsoft.com/office/drawing/2016/5/11/chartex" xmlns:cx6="http://schemas.microsoft.com/office/drawing/2016/5/12/chartex" xmlns:cx7="http://schemas.microsoft.com/office/drawing/2016/5/13/chartex" xmlns:cx8="http://schemas.microsoft.com/office/drawing/2016/5/14/chartex" xmlns:mc="http://schemas.openxmlformats.org/markup-compatibility/2006" xmlns:aink="http://schemas.microsoft.com/office/drawing/2016/ink" xmlns:am3d="http://schemas.microsoft.com/office/drawing/2017/model3d" xmlns:o="urn:schemas-microsoft-com:office:office" xmlns:r="http://schemas.openxmlformats.org/officeDocument/2006/relationships" xmlns:m="http://schemas.openxmlformats.org/officeDocument/2006/math" xmlns:v="urn:schemas-microsoft-com:vml" xmlns:wp14="http://schemas.microsoft.com/office/word/2010/wordprocessingDrawing" xmlns:wp="http://schemas.openxmlformats.org/drawingml/2006/wordprocessingDrawing" xmlns:w10="urn:schemas-microsoft-com:office:word" xmlns:w="http://schemas.openxmlformats.org/wordprocessingml/2006/main" xmlns:w14="http://schemas.microsoft.com/office/word/2010/wordml" xmlns:w15="http://schemas.microsoft.com/office/word/2012/wordml" xmlns:w16cex="http://schemas.microsoft.com/office/word/2018/wordml/cex" xmlns:w16cid="http://schemas.microsoft.com/office/word/2016/wordml/cid" xmlns:w16="http://schemas.microsoft.com/office/word/2018/wordml" xmlns:w16se="http://schemas.microsoft.com/office/word/2015/wordml/symex" xmlns:wpg="http://schemas.microsoft.com/office/word/2010/wordprocessingGroup" xmlns:wpi="http://schemas.microsoft.com/office/word/2010/wordprocessingInk" xmlns:wne="http://schemas.microsoft.com/office/word/2006/wordml" xmlns:wps="http://schemas.microsoft.com/office/word/2010/wordprocessingShape" mc:Ignorable="w14 w15 w16se w16cid w16 w16cex wp14">
+  <w:abstractNum w:abstractNumId="0" w15:restartNumberingAfterBreak="0">
+    <w:nsid w:val="47CF0E9C"/>
+    <w:multiLevelType w:val="hybridMultilevel"/>
+    <w:tmpl w:val="A6AEF536"/>
+    <w:lvl w:ilvl="0" w:tplc="0409000F">
+      <w:start w:val="1"/>
+      <w:numFmt w:val="decimal"/>
+      <w:lvlText w:val="%1."/>
+      <w:lvlJc w:val="left"/>
+      <w:pPr>
+        <w:ind w:left="720" w:hanging="360"/>
+      </w:pPr>
+      <w:rPr>
+        <w:rFonts w:hint="default"/>
+      </w:rPr>
+    </w:lvl>
+    <w:lvl w:ilvl="1" w:tplc="04090019">
+      <w:start w:val="1"/>
+      <w:numFmt w:val="lowerLetter"/>
+      <w:lvlText w:val="%2."/>
+      <w:lvlJc w:val="left"/>
+      <w:pPr>
+        <w:ind w:left="1440" w:hanging="360"/>
+      </w:pPr>
+    </w:lvl>
+    <w:lvl w:ilvl="2" w:tplc="0409001B" w:tentative="1">
+      <w:start w:val="1"/>
+      <w:numFmt w:val="lowerRoman"/>
+      <w:lvlText w:val="%3."/>
+      <w:lvlJc w:val="right"/>
+      <w:pPr>
+        <w:ind w:left="2160" w:hanging="180"/>
+      </w:pPr>
+    </w:lvl>
+    <w:lvl w:ilvl="3" w:tplc="0409000F" w:tentative="1">
+      <w:start w:val="1"/>
+      <w:numFmt w:val="decimal"/>
+      <w:lvlText w:val="%4."/>
+      <w:lvlJc w:val="left"/>
+      <w:pPr>
+        <w:ind w:left="2880" w:hanging="360"/>
+      </w:pPr>
+    </w:lvl>
+    <w:lvl w:ilvl="4" w:tplc="04090019" w:tentative="1">
+      <w:start w:val="1"/>
+      <w:numFmt w:val="lowerLetter"/>
+      <w:lvlText w:val="%5."/>
+      <w:lvlJc w:val="left"/>
+      <w:pPr>
+        <w:ind w:left="3600" w:hanging="360"/>
+      </w:pPr>
+    </w:lvl>
+    <w:lvl w:ilvl="5" w:tplc="0409001B" w:tentative="1">
+      <w:start w:val="1"/>
+      <w:numFmt w:val="lowerRoman"/>
+      <w:lvlText w:val="%6."/>
+      <w:lvlJc w:val="right"/>
+      <w:pPr>
+        <w:ind w:left="4320" w:hanging="180"/>
+      </w:pPr>
+    </w:lvl>
+    <w:lvl w:ilvl="6" w:tplc="0409000F" w:tentative="1">
+      <w:start w:val="1"/>
+      <w:numFmt w:val="decimal"/>
+      <w:lvlText w:val="%7."/>
+      <w:lvlJc w:val="left"/>
+      <w:pPr>
+        <w:ind w:left="5040" w:hanging="360"/>
+      </w:pPr>
+    </w:lvl>
+    <w:lvl w:ilvl="7" w:tplc="04090019" w:tentative="1">
+      <w:start w:val="1"/>
+      <w:numFmt w:val="lowerLetter"/>
+      <w:lvlText w:val="%8."/>
+      <w:lvlJc w:val="left"/>
+      <w:pPr>
+        <w:ind w:left="5760" w:hanging="360"/>
+      </w:pPr>
+    </w:lvl>
+    <w:lvl w:ilvl="8" w:tplc="0409001B" w:tentative="1">
+      <w:start w:val="1"/>
+      <w:numFmt w:val="lowerRoman"/>
+      <w:lvlText w:val="%9."/>
+      <w:lvlJc w:val="right"/>
+      <w:pPr>
+        <w:ind w:left="6480" w:hanging="180"/>
+      </w:pPr>
+    </w:lvl>
+  </w:abstractNum>
+  <w:abstractNum w:abstractNumId="1" w15:restartNumberingAfterBreak="0">
+    <w:nsid w:val="57064DA2"/>
+    <w:multiLevelType w:val="hybridMultilevel"/>
+    <w:tmpl w:val="1128909A"/>
+    <w:lvl w:ilvl="0" w:tplc="FF949EB4">
+      <w:start w:val="1"/>
+      <w:numFmt w:val="decimal"/>
+      <w:lvlText w:val="%1."/>
+      <w:lvlJc w:val="left"/>
+      <w:pPr>
+        <w:ind w:left="720" w:hanging="360"/>
+      </w:pPr>
+      <w:rPr>
+        <w:rFonts w:asciiTheme="minorHAnsi" w:hAnsiTheme="minorHAnsi" w:cstheme="minorBidi" w:hint="default"/>
+        <w:sz w:val="21"/>
+      </w:rPr>
+    </w:lvl>
+    <w:lvl w:ilvl="1" w:tplc="04090019">
+      <w:start w:val="1"/>
+      <w:numFmt w:val="lowerLetter"/>
+      <w:lvlText w:val="%2."/>
+      <w:lvlJc w:val="left"/>
+      <w:pPr>
+        <w:ind w:left="1440" w:hanging="360"/>
+      </w:pPr>
+    </w:lvl>
+    <w:lvl w:ilvl="2" w:tplc="0409001B" w:tentative="1">
+      <w:start w:val="1"/>
+      <w:numFmt w:val="lowerRoman"/>
+      <w:lvlText w:val="%3."/>
+      <w:lvlJc w:val="right"/>
+      <w:pPr>
+        <w:ind w:left="2160" w:hanging="180"/>
+      </w:pPr>
+    </w:lvl>
+    <w:lvl w:ilvl="3" w:tplc="0409000F" w:tentative="1">
+      <w:start w:val="1"/>
+      <w:numFmt w:val="decimal"/>
+      <w:lvlText w:val="%4."/>
+      <w:lvlJc w:val="left"/>
+      <w:pPr>
+        <w:ind w:left="2880" w:hanging="360"/>
+      </w:pPr>
+    </w:lvl>
+    <w:lvl w:ilvl="4" w:tplc="04090019" w:tentative="1">
+      <w:start w:val="1"/>
+      <w:numFmt w:val="lowerLetter"/>
+      <w:lvlText w:val="%5."/>
+      <w:lvlJc w:val="left"/>
+      <w:pPr>
+        <w:ind w:left="3600" w:hanging="360"/>
+      </w:pPr>
+    </w:lvl>
+    <w:lvl w:ilvl="5" w:tplc="0409001B" w:tentative="1">
+      <w:start w:val="1"/>
+      <w:numFmt w:val="lowerRoman"/>
+      <w:lvlText w:val="%6."/>
+      <w:lvlJc w:val="right"/>
+      <w:pPr>
+        <w:ind w:left="4320" w:hanging="180"/>
+      </w:pPr>
+    </w:lvl>
+    <w:lvl w:ilvl="6" w:tplc="0409000F" w:tentative="1">
+      <w:start w:val="1"/>
+      <w:numFmt w:val="decimal"/>
+      <w:lvlText w:val="%7."/>
+      <w:lvlJc w:val="left"/>
+      <w:pPr>
+        <w:ind w:left="5040" w:hanging="360"/>
+      </w:pPr>
+    </w:lvl>
+    <w:lvl w:ilvl="7" w:tplc="04090019" w:tentative="1">
+      <w:start w:val="1"/>
+      <w:numFmt w:val="lowerLetter"/>
+      <w:lvlText w:val="%8."/>
+      <w:lvlJc w:val="left"/>
+      <w:pPr>
+        <w:ind w:left="5760" w:hanging="360"/>
+      </w:pPr>
+    </w:lvl>
+    <w:lvl w:ilvl="8" w:tplc="0409001B" w:tentative="1">
+      <w:start w:val="1"/>
+      <w:numFmt w:val="lowerRoman"/>
+      <w:lvlText w:val="%9."/>
+      <w:lvlJc w:val="right"/>
+      <w:pPr>
+        <w:ind w:left="6480" w:hanging="180"/>
+      </w:pPr>
+    </w:lvl>
+  </w:abstractNum>
+  <w:num w:numId="1">
+    <w:abstractNumId w:val="1"/>
+  </w:num>
+  <w:num w:numId="2">
+    <w:abstractNumId w:val="0"/>
+  </w:num>
+</w:numbering>
 </file>
 
 <file path=word/styles.xml><?xml version="1.0" encoding="utf-8"?>
@@ -184,6 +642,7 @@
     <w:lsdException w:name="HTML Sample" w:semiHidden="1" w:unhideWhenUsed="1"/>
     <w:lsdException w:name="HTML Typewriter" w:semiHidden="1" w:unhideWhenUsed="1"/>
     <w:lsdException w:name="HTML Variable" w:semiHidden="1" w:unhideWhenUsed="1"/>
+    <w:lsdException w:name="Normal Table" w:semiHidden="1" w:unhideWhenUsed="1"/>
     <w:lsdException w:name="annotation subject" w:semiHidden="1" w:unhideWhenUsed="1"/>
     <w:lsdException w:name="No List" w:semiHidden="1" w:unhideWhenUsed="1"/>
     <w:lsdException w:name="Outline List 1" w:semiHidden="1" w:unhideWhenUsed="1"/>
@@ -230,8 +689,10 @@
     <w:lsdException w:name="Table Subtle 2" w:semiHidden="1" w:unhideWhenUsed="1"/>
     <w:lsdException w:name="Table Web 1" w:semiHidden="1" w:unhideWhenUsed="1"/>
     <w:lsdException w:name="Table Web 2" w:semiHidden="1" w:unhideWhenUsed="1"/>
+    <w:lsdException w:name="Table Web 3" w:semiHidden="1" w:unhideWhenUsed="1"/>
     <w:lsdException w:name="Balloon Text" w:semiHidden="1" w:unhideWhenUsed="1"/>
     <w:lsdException w:name="Table Grid" w:uiPriority="39"/>
+    <w:lsdException w:name="Table Theme" w:semiHidden="1" w:unhideWhenUsed="1"/>
     <w:lsdException w:name="Placeholder Text" w:semiHidden="1"/>
     <w:lsdException w:name="No Spacing" w:uiPriority="1" w:qFormat="1"/>
     <w:lsdException w:name="Light Shading" w:uiPriority="60"/>
@@ -487,6 +948,59 @@
     <w:uiPriority w:val="99"/>
     <w:semiHidden/>
     <w:unhideWhenUsed/>
+  </w:style>
+  <w:style w:type="paragraph" w:styleId="ListParagraph">
+    <w:name w:val="List Paragraph"/>
+    <w:basedOn w:val="Normal"/>
+    <w:uiPriority w:val="34"/>
+    <w:qFormat/>
+    <w:rsid w:val="00351D81"/>
+    <w:pPr>
+      <w:ind w:left="720"/>
+      <w:contextualSpacing/>
+    </w:pPr>
+  </w:style>
+  <w:style w:type="paragraph" w:styleId="Header">
+    <w:name w:val="header"/>
+    <w:basedOn w:val="Normal"/>
+    <w:link w:val="HeaderChar"/>
+    <w:uiPriority w:val="99"/>
+    <w:unhideWhenUsed/>
+    <w:rsid w:val="00C618D8"/>
+    <w:pPr>
+      <w:tabs>
+        <w:tab w:val="center" w:pos="4513"/>
+        <w:tab w:val="right" w:pos="9026"/>
+      </w:tabs>
+    </w:pPr>
+  </w:style>
+  <w:style w:type="character" w:customStyle="1" w:styleId="HeaderChar">
+    <w:name w:val="Header Char"/>
+    <w:basedOn w:val="DefaultParagraphFont"/>
+    <w:link w:val="Header"/>
+    <w:uiPriority w:val="99"/>
+    <w:rsid w:val="00C618D8"/>
+  </w:style>
+  <w:style w:type="paragraph" w:styleId="Footer">
+    <w:name w:val="footer"/>
+    <w:basedOn w:val="Normal"/>
+    <w:link w:val="FooterChar"/>
+    <w:uiPriority w:val="99"/>
+    <w:unhideWhenUsed/>
+    <w:rsid w:val="00C618D8"/>
+    <w:pPr>
+      <w:tabs>
+        <w:tab w:val="center" w:pos="4513"/>
+        <w:tab w:val="right" w:pos="9026"/>
+      </w:tabs>
+    </w:pPr>
+  </w:style>
+  <w:style w:type="character" w:customStyle="1" w:styleId="FooterChar">
+    <w:name w:val="Footer Char"/>
+    <w:basedOn w:val="DefaultParagraphFont"/>
+    <w:link w:val="Footer"/>
+    <w:uiPriority w:val="99"/>
+    <w:rsid w:val="00C618D8"/>
   </w:style>
 </w:styles>
 </file>

</xml_diff>

<commit_message>
A2 income94 responses to data exploration, correlation, and regression
</commit_message>
<xml_diff>
--- a/JSC270_A2_Responses.docx
+++ b/JSC270_A2_Responses.docx
@@ -17,7 +17,33 @@
           <w:sz w:val="24"/>
           <w:szCs w:val="24"/>
         </w:rPr>
-        <w:t>JSC270 – AS2</w:t>
+        <w:t>JSC270 – A</w:t>
+      </w:r>
+      <w:r>
+        <w:rPr>
+          <w:rFonts w:ascii="Calibri Light" w:hAnsi="Calibri Light" w:cs="Calibri Light"/>
+          <w:sz w:val="24"/>
+          <w:szCs w:val="24"/>
+        </w:rPr>
+        <w:t>ssignment 2</w:t>
+      </w:r>
+    </w:p>
+    <w:p>
+      <w:pPr>
+        <w:jc w:val="right"/>
+        <w:rPr>
+          <w:rFonts w:ascii="Calibri Light" w:hAnsi="Calibri Light" w:cs="Calibri Light"/>
+          <w:sz w:val="24"/>
+          <w:szCs w:val="24"/>
+        </w:rPr>
+      </w:pPr>
+      <w:r>
+        <w:rPr>
+          <w:rFonts w:ascii="Calibri Light" w:hAnsi="Calibri Light" w:cs="Calibri Light"/>
+          <w:sz w:val="24"/>
+          <w:szCs w:val="24"/>
+        </w:rPr>
+        <w:t>Cindy (Shih-Ting) Huang</w:t>
       </w:r>
     </w:p>
     <w:p>
@@ -32,21 +58,13 @@
       <w:r>
         <w:rPr>
           <w:rFonts w:ascii="Calibri Light" w:hAnsi="Calibri Light" w:cs="Calibri Light"/>
-          <w:sz w:val="24"/>
-          <w:szCs w:val="24"/>
-        </w:rPr>
-        <w:t>Shih-Ting (Cindy) Huang</w:t>
-      </w:r>
-    </w:p>
-    <w:p>
-      <w:pPr>
-        <w:jc w:val="left"/>
-        <w:rPr>
-          <w:rFonts w:ascii="Calibri Light" w:hAnsi="Calibri Light" w:cs="Calibri Light"/>
-          <w:sz w:val="24"/>
-          <w:szCs w:val="24"/>
-        </w:rPr>
-      </w:pPr>
+          <w:b/>
+          <w:bCs/>
+          <w:sz w:val="24"/>
+          <w:szCs w:val="24"/>
+        </w:rPr>
+        <w:t xml:space="preserve">Initial </w:t>
+      </w:r>
       <w:r>
         <w:rPr>
           <w:rFonts w:ascii="Calibri Light" w:hAnsi="Calibri Light" w:cs="Calibri Light"/>
@@ -73,25 +91,44 @@
         </w:rPr>
       </w:pPr>
       <w:r>
-        <w:t>Check the columns of your data. Are they the expected data types based on their descriptions?</w:t>
-      </w:r>
-    </w:p>
-    <w:p>
-      <w:pPr>
-        <w:pStyle w:val="ListParagraph"/>
-        <w:numPr>
-          <w:ilvl w:val="1"/>
-          <w:numId w:val="1"/>
-        </w:numPr>
-        <w:jc w:val="left"/>
-        <w:rPr>
-          <w:rFonts w:ascii="Calibri Light" w:hAnsi="Calibri Light" w:cs="Calibri Light"/>
-          <w:sz w:val="24"/>
-          <w:szCs w:val="24"/>
-        </w:rPr>
-      </w:pPr>
-      <w:r>
-        <w:t>Yes, they are the expected data types. The continuous variables have type int64 while the categorical variables have type object in the read data.</w:t>
+        <w:rPr>
+          <w:rFonts w:ascii="Calibri Light" w:hAnsi="Calibri Light" w:cs="Calibri Light"/>
+          <w:sz w:val="24"/>
+          <w:szCs w:val="24"/>
+        </w:rPr>
+        <w:t>Yes, the</w:t>
+      </w:r>
+      <w:r>
+        <w:rPr>
+          <w:rFonts w:ascii="Calibri Light" w:hAnsi="Calibri Light" w:cs="Calibri Light"/>
+          <w:sz w:val="24"/>
+          <w:szCs w:val="24"/>
+        </w:rPr>
+        <w:t xml:space="preserve"> columns have the corresponding </w:t>
+      </w:r>
+      <w:r>
+        <w:rPr>
+          <w:rFonts w:ascii="Calibri Light" w:hAnsi="Calibri Light" w:cs="Calibri Light"/>
+          <w:sz w:val="24"/>
+          <w:szCs w:val="24"/>
+        </w:rPr>
+        <w:t xml:space="preserve">expected data types. The continuous variables have type int64 while the categorical variables have type object in the </w:t>
+      </w:r>
+      <w:r>
+        <w:rPr>
+          <w:rFonts w:ascii="Calibri Light" w:hAnsi="Calibri Light" w:cs="Calibri Light"/>
+          <w:sz w:val="24"/>
+          <w:szCs w:val="24"/>
+        </w:rPr>
+        <w:t xml:space="preserve">given </w:t>
+      </w:r>
+      <w:r>
+        <w:rPr>
+          <w:rFonts w:ascii="Calibri Light" w:hAnsi="Calibri Light" w:cs="Calibri Light"/>
+          <w:sz w:val="24"/>
+          <w:szCs w:val="24"/>
+        </w:rPr>
+        <w:t>data.</w:t>
       </w:r>
     </w:p>
     <w:p>
@@ -109,71 +146,70 @@
         </w:rPr>
       </w:pPr>
       <w:r>
-        <w:t xml:space="preserve"> Missing values are represented by the character “?”.</w:t>
-      </w:r>
-    </w:p>
-    <w:p>
-      <w:pPr>
-        <w:pStyle w:val="ListParagraph"/>
-        <w:numPr>
-          <w:ilvl w:val="1"/>
-          <w:numId w:val="1"/>
-        </w:numPr>
-        <w:jc w:val="left"/>
-        <w:rPr>
-          <w:rFonts w:ascii="Calibri Light" w:hAnsi="Calibri Light" w:cs="Calibri Light"/>
-          <w:sz w:val="24"/>
-          <w:szCs w:val="24"/>
-        </w:rPr>
-      </w:pPr>
+        <w:rPr>
+          <w:rFonts w:ascii="Calibri Light" w:hAnsi="Calibri Light" w:cs="Calibri Light"/>
+          <w:sz w:val="24"/>
+          <w:szCs w:val="24"/>
+        </w:rPr>
+        <w:t xml:space="preserve">Missing values are represented by “?” in this data. </w:t>
+      </w:r>
       <w:proofErr w:type="spellStart"/>
       <w:r>
+        <w:rPr>
+          <w:rFonts w:ascii="Calibri Light" w:hAnsi="Calibri Light" w:cs="Calibri Light"/>
+          <w:i/>
+          <w:iCs/>
+          <w:sz w:val="24"/>
+          <w:szCs w:val="24"/>
+        </w:rPr>
         <w:t>Workclass</w:t>
       </w:r>
       <w:proofErr w:type="spellEnd"/>
       <w:r>
-        <w:t>: 1836</w:t>
-      </w:r>
-    </w:p>
-    <w:p>
-      <w:pPr>
-        <w:pStyle w:val="ListParagraph"/>
-        <w:numPr>
-          <w:ilvl w:val="1"/>
-          <w:numId w:val="1"/>
-        </w:numPr>
-        <w:jc w:val="left"/>
-        <w:rPr>
-          <w:rFonts w:ascii="Calibri Light" w:hAnsi="Calibri Light" w:cs="Calibri Light"/>
-          <w:sz w:val="24"/>
-          <w:szCs w:val="24"/>
-        </w:rPr>
-      </w:pPr>
-      <w:r>
-        <w:t>Occupation: 1843</w:t>
-      </w:r>
-    </w:p>
-    <w:p>
-      <w:pPr>
-        <w:pStyle w:val="ListParagraph"/>
-        <w:numPr>
-          <w:ilvl w:val="1"/>
-          <w:numId w:val="1"/>
-        </w:numPr>
-        <w:jc w:val="left"/>
-        <w:rPr>
-          <w:rFonts w:ascii="Calibri Light" w:hAnsi="Calibri Light" w:cs="Calibri Light"/>
-          <w:sz w:val="24"/>
-          <w:szCs w:val="24"/>
-        </w:rPr>
-      </w:pPr>
+        <w:rPr>
+          <w:rFonts w:ascii="Calibri Light" w:hAnsi="Calibri Light" w:cs="Calibri Light"/>
+          <w:sz w:val="24"/>
+          <w:szCs w:val="24"/>
+        </w:rPr>
+        <w:t xml:space="preserve"> has 1836 missing values, </w:t>
+      </w:r>
+      <w:r>
+        <w:rPr>
+          <w:rFonts w:ascii="Calibri Light" w:hAnsi="Calibri Light" w:cs="Calibri Light"/>
+          <w:i/>
+          <w:iCs/>
+          <w:sz w:val="24"/>
+          <w:szCs w:val="24"/>
+        </w:rPr>
+        <w:t>occupation</w:t>
+      </w:r>
+      <w:r>
+        <w:rPr>
+          <w:rFonts w:ascii="Calibri Light" w:hAnsi="Calibri Light" w:cs="Calibri Light"/>
+          <w:sz w:val="24"/>
+          <w:szCs w:val="24"/>
+        </w:rPr>
+        <w:t xml:space="preserve"> has 1843, and </w:t>
+      </w:r>
       <w:proofErr w:type="spellStart"/>
       <w:r>
-        <w:t>Native_country</w:t>
+        <w:rPr>
+          <w:rFonts w:ascii="Calibri Light" w:hAnsi="Calibri Light" w:cs="Calibri Light"/>
+          <w:i/>
+          <w:iCs/>
+          <w:sz w:val="24"/>
+          <w:szCs w:val="24"/>
+        </w:rPr>
+        <w:t>native_country</w:t>
       </w:r>
       <w:proofErr w:type="spellEnd"/>
       <w:r>
-        <w:t>: 583</w:t>
+        <w:rPr>
+          <w:rFonts w:ascii="Calibri Light" w:hAnsi="Calibri Light" w:cs="Calibri Light"/>
+          <w:sz w:val="24"/>
+          <w:szCs w:val="24"/>
+        </w:rPr>
+        <w:t xml:space="preserve"> has 583.</w:t>
       </w:r>
     </w:p>
     <w:p>
@@ -196,7 +232,7 @@
           <w:sz w:val="24"/>
           <w:szCs w:val="24"/>
         </w:rPr>
-        <w:t>Yes, these variables should be transformed because they are heavily left-skewed.</w:t>
+        <w:t xml:space="preserve">These variables should be transformed because both are heavily skewed to the left. Taking the log or transforming them into binary variables will create a more even distribution. </w:t>
       </w:r>
     </w:p>
     <w:p>
@@ -266,14 +302,6 @@
           <w:szCs w:val="24"/>
         </w:rPr>
       </w:pPr>
-      <w:r>
-        <w:rPr>
-          <w:rFonts w:ascii="Calibri Light" w:hAnsi="Calibri Light" w:cs="Calibri Light"/>
-          <w:sz w:val="24"/>
-          <w:szCs w:val="24"/>
-        </w:rPr>
-        <w:t>S</w:t>
-      </w:r>
     </w:p>
     <w:p>
       <w:pPr>
@@ -309,6 +337,8 @@
       <w:r>
         <w:rPr>
           <w:rFonts w:ascii="Calibri Light" w:hAnsi="Calibri Light" w:cs="Calibri Light"/>
+          <w:i/>
+          <w:iCs/>
           <w:sz w:val="24"/>
           <w:szCs w:val="24"/>
         </w:rPr>
@@ -327,6 +357,8 @@
       <w:r>
         <w:rPr>
           <w:rFonts w:ascii="Calibri Light" w:hAnsi="Calibri Light" w:cs="Calibri Light"/>
+          <w:i/>
+          <w:iCs/>
           <w:sz w:val="24"/>
           <w:szCs w:val="24"/>
         </w:rPr>
@@ -336,10 +368,20 @@
       <w:r>
         <w:rPr>
           <w:rFonts w:ascii="Calibri Light" w:hAnsi="Calibri Light" w:cs="Calibri Light"/>
-          <w:sz w:val="24"/>
-          <w:szCs w:val="24"/>
-        </w:rPr>
-        <w:t xml:space="preserve"> with a correlation coefficient of 0.148123.</w:t>
+          <w:i/>
+          <w:iCs/>
+          <w:sz w:val="24"/>
+          <w:szCs w:val="24"/>
+        </w:rPr>
+        <w:t xml:space="preserve"> </w:t>
+      </w:r>
+      <w:r>
+        <w:rPr>
+          <w:rFonts w:ascii="Calibri Light" w:hAnsi="Calibri Light" w:cs="Calibri Light"/>
+          <w:sz w:val="24"/>
+          <w:szCs w:val="24"/>
+        </w:rPr>
+        <w:t>with a correlation coefficient of 0.148123.</w:t>
       </w:r>
     </w:p>
     <w:p>
@@ -362,7 +404,229 @@
           <w:sz w:val="24"/>
           <w:szCs w:val="24"/>
         </w:rPr>
-        <w:t>D</w:t>
+        <w:t xml:space="preserve">We test the variable pair </w:t>
+      </w:r>
+      <w:proofErr w:type="spellStart"/>
+      <w:r>
+        <w:rPr>
+          <w:rFonts w:ascii="Calibri Light" w:hAnsi="Calibri Light" w:cs="Calibri Light"/>
+          <w:i/>
+          <w:iCs/>
+          <w:sz w:val="24"/>
+          <w:szCs w:val="24"/>
+        </w:rPr>
+        <w:t>education_num</w:t>
+      </w:r>
+      <w:proofErr w:type="spellEnd"/>
+      <w:r>
+        <w:rPr>
+          <w:rFonts w:ascii="Calibri Light" w:hAnsi="Calibri Light" w:cs="Calibri Light"/>
+          <w:i/>
+          <w:iCs/>
+          <w:sz w:val="24"/>
+          <w:szCs w:val="24"/>
+        </w:rPr>
+        <w:t xml:space="preserve"> </w:t>
+      </w:r>
+      <w:r>
+        <w:rPr>
+          <w:rFonts w:ascii="Calibri Light" w:hAnsi="Calibri Light" w:cs="Calibri Light"/>
+          <w:sz w:val="24"/>
+          <w:szCs w:val="24"/>
+        </w:rPr>
+        <w:t xml:space="preserve">and </w:t>
+      </w:r>
+      <w:proofErr w:type="spellStart"/>
+      <w:r>
+        <w:rPr>
+          <w:rFonts w:ascii="Calibri Light" w:hAnsi="Calibri Light" w:cs="Calibri Light"/>
+          <w:i/>
+          <w:iCs/>
+          <w:sz w:val="24"/>
+          <w:szCs w:val="24"/>
+        </w:rPr>
+        <w:t>hours_per_week</w:t>
+      </w:r>
+      <w:proofErr w:type="spellEnd"/>
+      <w:r>
+        <w:rPr>
+          <w:rFonts w:ascii="Calibri Light" w:hAnsi="Calibri Light" w:cs="Calibri Light"/>
+          <w:i/>
+          <w:iCs/>
+          <w:sz w:val="24"/>
+          <w:szCs w:val="24"/>
+        </w:rPr>
+        <w:t xml:space="preserve">. </w:t>
+      </w:r>
+      <w:r>
+        <w:rPr>
+          <w:rFonts w:ascii="Calibri Light" w:hAnsi="Calibri Light" w:cs="Calibri Light"/>
+          <w:sz w:val="24"/>
+          <w:szCs w:val="24"/>
+        </w:rPr>
+        <w:t xml:space="preserve">By fitting a linear regression model setting </w:t>
+      </w:r>
+      <w:proofErr w:type="spellStart"/>
+      <w:r>
+        <w:rPr>
+          <w:rFonts w:ascii="Calibri Light" w:hAnsi="Calibri Light" w:cs="Calibri Light"/>
+          <w:i/>
+          <w:iCs/>
+          <w:sz w:val="24"/>
+          <w:szCs w:val="24"/>
+        </w:rPr>
+        <w:t>education_num</w:t>
+      </w:r>
+      <w:proofErr w:type="spellEnd"/>
+      <w:r>
+        <w:rPr>
+          <w:rFonts w:ascii="Calibri Light" w:hAnsi="Calibri Light" w:cs="Calibri Light"/>
+          <w:i/>
+          <w:iCs/>
+          <w:sz w:val="24"/>
+          <w:szCs w:val="24"/>
+        </w:rPr>
+        <w:t xml:space="preserve"> </w:t>
+      </w:r>
+      <w:r>
+        <w:rPr>
+          <w:rFonts w:ascii="Calibri Light" w:hAnsi="Calibri Light" w:cs="Calibri Light"/>
+          <w:sz w:val="24"/>
+          <w:szCs w:val="24"/>
+        </w:rPr>
+        <w:t xml:space="preserve">as the independent variable and </w:t>
+      </w:r>
+      <w:proofErr w:type="spellStart"/>
+      <w:r>
+        <w:rPr>
+          <w:rFonts w:ascii="Calibri Light" w:hAnsi="Calibri Light" w:cs="Calibri Light"/>
+          <w:i/>
+          <w:iCs/>
+          <w:sz w:val="24"/>
+          <w:szCs w:val="24"/>
+        </w:rPr>
+        <w:t>hours_per_week</w:t>
+      </w:r>
+      <w:proofErr w:type="spellEnd"/>
+      <w:r>
+        <w:rPr>
+          <w:rFonts w:ascii="Calibri Light" w:hAnsi="Calibri Light" w:cs="Calibri Light"/>
+          <w:i/>
+          <w:iCs/>
+          <w:sz w:val="24"/>
+          <w:szCs w:val="24"/>
+        </w:rPr>
+        <w:t xml:space="preserve"> </w:t>
+      </w:r>
+      <w:r>
+        <w:rPr>
+          <w:rFonts w:ascii="Calibri Light" w:hAnsi="Calibri Light" w:cs="Calibri Light"/>
+          <w:sz w:val="24"/>
+          <w:szCs w:val="24"/>
+        </w:rPr>
+        <w:t xml:space="preserve">as dependent, we can see from the summary table that there is a t-statistic value of 27.026 and P&gt;|t| value of 0.00. From this, we can </w:t>
+      </w:r>
+      <w:r>
+        <w:rPr>
+          <w:rFonts w:ascii="Calibri Light" w:hAnsi="Calibri Light" w:cs="Calibri Light"/>
+          <w:sz w:val="24"/>
+          <w:szCs w:val="24"/>
+        </w:rPr>
+        <w:t xml:space="preserve">reject the null hypothesis that there is no correlation between the two variables. Our coefficient 0.7109 indicates that with 1 unit change in </w:t>
+      </w:r>
+      <w:proofErr w:type="spellStart"/>
+      <w:r>
+        <w:rPr>
+          <w:rFonts w:ascii="Calibri Light" w:hAnsi="Calibri Light" w:cs="Calibri Light"/>
+          <w:i/>
+          <w:iCs/>
+          <w:sz w:val="24"/>
+          <w:szCs w:val="24"/>
+        </w:rPr>
+        <w:t>education_num</w:t>
+      </w:r>
+      <w:proofErr w:type="spellEnd"/>
+      <w:r>
+        <w:rPr>
+          <w:rFonts w:ascii="Calibri Light" w:hAnsi="Calibri Light" w:cs="Calibri Light"/>
+          <w:sz w:val="24"/>
+          <w:szCs w:val="24"/>
+        </w:rPr>
+        <w:t xml:space="preserve">, </w:t>
+      </w:r>
+      <w:proofErr w:type="spellStart"/>
+      <w:r>
+        <w:rPr>
+          <w:rFonts w:ascii="Calibri Light" w:hAnsi="Calibri Light" w:cs="Calibri Light"/>
+          <w:i/>
+          <w:iCs/>
+          <w:sz w:val="24"/>
+          <w:szCs w:val="24"/>
+        </w:rPr>
+        <w:t>hours_per_week</w:t>
+      </w:r>
+      <w:proofErr w:type="spellEnd"/>
+      <w:r>
+        <w:rPr>
+          <w:rFonts w:ascii="Calibri Light" w:hAnsi="Calibri Light" w:cs="Calibri Light"/>
+          <w:i/>
+          <w:iCs/>
+          <w:sz w:val="24"/>
+          <w:szCs w:val="24"/>
+        </w:rPr>
+        <w:t xml:space="preserve"> </w:t>
+      </w:r>
+      <w:r>
+        <w:rPr>
+          <w:rFonts w:ascii="Calibri Light" w:hAnsi="Calibri Light" w:cs="Calibri Light"/>
+          <w:sz w:val="24"/>
+          <w:szCs w:val="24"/>
+        </w:rPr>
+        <w:t xml:space="preserve">changes by </w:t>
+      </w:r>
+      <w:r>
+        <w:rPr>
+          <w:rFonts w:ascii="Calibri Light" w:hAnsi="Calibri Light" w:cs="Calibri Light"/>
+          <w:sz w:val="24"/>
+          <w:szCs w:val="24"/>
+        </w:rPr>
+        <w:t>0.7109 unit</w:t>
+      </w:r>
+      <w:r>
+        <w:rPr>
+          <w:rFonts w:ascii="Calibri Light" w:hAnsi="Calibri Light" w:cs="Calibri Light"/>
+          <w:sz w:val="24"/>
+          <w:szCs w:val="24"/>
+        </w:rPr>
+        <w:t>s</w:t>
+      </w:r>
+      <w:r>
+        <w:rPr>
+          <w:rFonts w:ascii="Calibri Light" w:hAnsi="Calibri Light" w:cs="Calibri Light"/>
+          <w:i/>
+          <w:iCs/>
+          <w:sz w:val="24"/>
+          <w:szCs w:val="24"/>
+        </w:rPr>
+        <w:t>.</w:t>
+      </w:r>
+      <w:r>
+        <w:rPr>
+          <w:rFonts w:ascii="Calibri Light" w:hAnsi="Calibri Light" w:cs="Calibri Light"/>
+          <w:i/>
+          <w:iCs/>
+          <w:sz w:val="24"/>
+          <w:szCs w:val="24"/>
+        </w:rPr>
+        <w:t xml:space="preserve"> </w:t>
+      </w:r>
+      <w:r>
+        <w:rPr>
+          <w:rFonts w:ascii="Calibri Light" w:hAnsi="Calibri Light" w:cs="Calibri Light"/>
+          <w:sz w:val="24"/>
+          <w:szCs w:val="24"/>
+        </w:rPr>
+        <w:t xml:space="preserve">This seems reasonable since individuals with higher level of education tend to have jobs that are more challenging, thus increasing hours worked per week. </w:t>
       </w:r>
     </w:p>
     <w:p>
@@ -385,12 +649,32 @@
           <w:sz w:val="24"/>
           <w:szCs w:val="24"/>
         </w:rPr>
-        <w:t xml:space="preserve">The correlation between age and </w:t>
+        <w:t xml:space="preserve">The correlation between </w:t>
+      </w:r>
+      <w:r>
+        <w:rPr>
+          <w:rFonts w:ascii="Calibri Light" w:hAnsi="Calibri Light" w:cs="Calibri Light"/>
+          <w:i/>
+          <w:iCs/>
+          <w:sz w:val="24"/>
+          <w:szCs w:val="24"/>
+        </w:rPr>
+        <w:t>age</w:t>
+      </w:r>
+      <w:r>
+        <w:rPr>
+          <w:rFonts w:ascii="Calibri Light" w:hAnsi="Calibri Light" w:cs="Calibri Light"/>
+          <w:sz w:val="24"/>
+          <w:szCs w:val="24"/>
+        </w:rPr>
+        <w:t xml:space="preserve"> and </w:t>
       </w:r>
       <w:proofErr w:type="spellStart"/>
       <w:r>
         <w:rPr>
           <w:rFonts w:ascii="Calibri Light" w:hAnsi="Calibri Light" w:cs="Calibri Light"/>
+          <w:i/>
+          <w:iCs/>
           <w:sz w:val="24"/>
           <w:szCs w:val="24"/>
         </w:rPr>
@@ -405,6 +689,400 @@
         </w:rPr>
         <w:t xml:space="preserve"> is -0.0179 for female and 0.06049 for males. </w:t>
       </w:r>
+      <w:r>
+        <w:rPr>
+          <w:rFonts w:ascii="Calibri Light" w:hAnsi="Calibri Light" w:cs="Calibri Light"/>
+          <w:sz w:val="24"/>
+          <w:szCs w:val="24"/>
+        </w:rPr>
+        <w:t xml:space="preserve">Considering the time period, this is expected. </w:t>
+      </w:r>
+      <w:r>
+        <w:rPr>
+          <w:rFonts w:ascii="Calibri Light" w:hAnsi="Calibri Light" w:cs="Calibri Light"/>
+          <w:sz w:val="24"/>
+          <w:szCs w:val="24"/>
+        </w:rPr>
+        <w:t>There’s a negative correlation for females possibly because o</w:t>
+      </w:r>
+      <w:r>
+        <w:rPr>
+          <w:rFonts w:ascii="Calibri Light" w:hAnsi="Calibri Light" w:cs="Calibri Light"/>
+          <w:sz w:val="24"/>
+          <w:szCs w:val="24"/>
+        </w:rPr>
+        <w:t xml:space="preserve">lder women were less likely to </w:t>
+      </w:r>
+      <w:r>
+        <w:rPr>
+          <w:rFonts w:ascii="Calibri Light" w:hAnsi="Calibri Light" w:cs="Calibri Light"/>
+          <w:sz w:val="24"/>
+          <w:szCs w:val="24"/>
+        </w:rPr>
+        <w:t xml:space="preserve">have </w:t>
+      </w:r>
+      <w:r>
+        <w:rPr>
+          <w:rFonts w:ascii="Calibri Light" w:hAnsi="Calibri Light" w:cs="Calibri Light"/>
+          <w:sz w:val="24"/>
+          <w:szCs w:val="24"/>
+        </w:rPr>
+        <w:t>pursue</w:t>
+      </w:r>
+      <w:r>
+        <w:rPr>
+          <w:rFonts w:ascii="Calibri Light" w:hAnsi="Calibri Light" w:cs="Calibri Light"/>
+          <w:sz w:val="24"/>
+          <w:szCs w:val="24"/>
+        </w:rPr>
+        <w:t>d</w:t>
+      </w:r>
+      <w:r>
+        <w:rPr>
+          <w:rFonts w:ascii="Calibri Light" w:hAnsi="Calibri Light" w:cs="Calibri Light"/>
+          <w:sz w:val="24"/>
+          <w:szCs w:val="24"/>
+        </w:rPr>
+        <w:t xml:space="preserve"> higher level of education</w:t>
+      </w:r>
+      <w:r>
+        <w:rPr>
+          <w:rFonts w:ascii="Calibri Light" w:hAnsi="Calibri Light" w:cs="Calibri Light"/>
+          <w:sz w:val="24"/>
+          <w:szCs w:val="24"/>
+        </w:rPr>
+        <w:t>. This is due to</w:t>
+      </w:r>
+      <w:r>
+        <w:rPr>
+          <w:rFonts w:ascii="Calibri Light" w:hAnsi="Calibri Light" w:cs="Calibri Light"/>
+          <w:sz w:val="24"/>
+          <w:szCs w:val="24"/>
+        </w:rPr>
+        <w:t xml:space="preserve"> past social limitations, such as gender roles constraining them to being housewives.</w:t>
+      </w:r>
+      <w:r>
+        <w:rPr>
+          <w:rFonts w:ascii="Calibri Light" w:hAnsi="Calibri Light" w:cs="Calibri Light"/>
+          <w:sz w:val="24"/>
+          <w:szCs w:val="24"/>
+        </w:rPr>
+        <w:t xml:space="preserve"> On the other hand, younger women during 1994 had more opportunities to enter post-secondary institutes.</w:t>
+      </w:r>
+    </w:p>
+    <w:p>
+      <w:pPr>
+        <w:pStyle w:val="ListParagraph"/>
+        <w:ind w:left="1440"/>
+        <w:jc w:val="left"/>
+        <w:rPr>
+          <w:rFonts w:ascii="Calibri Light" w:hAnsi="Calibri Light" w:cs="Calibri Light"/>
+          <w:sz w:val="24"/>
+          <w:szCs w:val="24"/>
+        </w:rPr>
+      </w:pPr>
+      <w:r>
+        <w:rPr>
+          <w:rFonts w:ascii="Calibri Light" w:hAnsi="Calibri Light" w:cs="Calibri Light"/>
+          <w:sz w:val="24"/>
+          <w:szCs w:val="24"/>
+        </w:rPr>
+        <w:t>For men, there is a slightly positive correlation because as age increases, men are more likely to have completed more years of education. For instance, an 18-year-old boy would not have been able to achieve 13 years of education in comparison with a 30-year-old.</w:t>
+      </w:r>
+    </w:p>
+    <w:p>
+      <w:pPr>
+        <w:pStyle w:val="ListParagraph"/>
+        <w:numPr>
+          <w:ilvl w:val="1"/>
+          <w:numId w:val="2"/>
+        </w:numPr>
+        <w:jc w:val="left"/>
+        <w:rPr>
+          <w:rFonts w:ascii="Calibri Light" w:hAnsi="Calibri Light" w:cs="Calibri Light"/>
+          <w:sz w:val="24"/>
+          <w:szCs w:val="24"/>
+        </w:rPr>
+      </w:pPr>
+      <w:r>
+        <w:rPr>
+          <w:rFonts w:ascii="Calibri Light" w:hAnsi="Calibri Light" w:cs="Calibri Light"/>
+          <w:sz w:val="24"/>
+          <w:szCs w:val="24"/>
+        </w:rPr>
+        <w:t>Multiply???</w:t>
+      </w:r>
+    </w:p>
+    <w:p>
+      <w:pPr>
+        <w:jc w:val="left"/>
+        <w:rPr>
+          <w:rFonts w:ascii="Calibri Light" w:hAnsi="Calibri Light" w:cs="Calibri Light"/>
+          <w:b/>
+          <w:bCs/>
+          <w:sz w:val="24"/>
+          <w:szCs w:val="24"/>
+        </w:rPr>
+      </w:pPr>
+      <w:r>
+        <w:rPr>
+          <w:rFonts w:ascii="Calibri Light" w:hAnsi="Calibri Light" w:cs="Calibri Light"/>
+          <w:b/>
+          <w:bCs/>
+          <w:sz w:val="24"/>
+          <w:szCs w:val="24"/>
+        </w:rPr>
+        <w:lastRenderedPageBreak/>
+        <w:t>Regression</w:t>
+      </w:r>
+    </w:p>
+    <w:p>
+      <w:pPr>
+        <w:pStyle w:val="ListParagraph"/>
+        <w:numPr>
+          <w:ilvl w:val="0"/>
+          <w:numId w:val="3"/>
+        </w:numPr>
+        <w:jc w:val="left"/>
+        <w:rPr>
+          <w:rFonts w:ascii="Calibri Light" w:hAnsi="Calibri Light" w:cs="Calibri Light"/>
+          <w:sz w:val="24"/>
+          <w:szCs w:val="24"/>
+        </w:rPr>
+      </w:pPr>
+    </w:p>
+    <w:p>
+      <w:pPr>
+        <w:pStyle w:val="ListParagraph"/>
+        <w:numPr>
+          <w:ilvl w:val="1"/>
+          <w:numId w:val="3"/>
+        </w:numPr>
+        <w:jc w:val="left"/>
+        <w:rPr>
+          <w:rFonts w:ascii="Calibri Light" w:hAnsi="Calibri Light" w:cs="Calibri Light"/>
+          <w:sz w:val="24"/>
+          <w:szCs w:val="24"/>
+        </w:rPr>
+      </w:pPr>
+      <w:r>
+        <w:rPr>
+          <w:rFonts w:ascii="Calibri Light" w:hAnsi="Calibri Light" w:cs="Calibri Light"/>
+          <w:sz w:val="24"/>
+          <w:szCs w:val="24"/>
+        </w:rPr>
+        <w:t xml:space="preserve">Since the intercept = 36.4104 is the average mean of hours worked per week for women and </w:t>
+      </w:r>
+      <w:r>
+        <w:rPr>
+          <w:rFonts w:ascii="Calibri Light" w:hAnsi="Calibri Light" w:cs="Calibri Light"/>
+          <w:sz w:val="24"/>
+          <w:szCs w:val="24"/>
+        </w:rPr>
+        <w:t>36.4104+6.0177 for men, yes men do tend to work more hours.</w:t>
+      </w:r>
+    </w:p>
+    <w:p>
+      <w:pPr>
+        <w:pStyle w:val="ListParagraph"/>
+        <w:numPr>
+          <w:ilvl w:val="1"/>
+          <w:numId w:val="3"/>
+        </w:numPr>
+        <w:jc w:val="left"/>
+        <w:rPr>
+          <w:rFonts w:ascii="Calibri Light" w:hAnsi="Calibri Light" w:cs="Calibri Light"/>
+          <w:sz w:val="24"/>
+          <w:szCs w:val="24"/>
+        </w:rPr>
+      </w:pPr>
+      <w:r>
+        <w:rPr>
+          <w:rFonts w:ascii="Calibri Light" w:hAnsi="Calibri Light" w:cs="Calibri Light"/>
+          <w:sz w:val="24"/>
+          <w:szCs w:val="24"/>
+        </w:rPr>
+        <w:t xml:space="preserve">Although the difference is lowered, the general trend that men work more hours still holds with this additional variable. </w:t>
+      </w:r>
+      <w:proofErr w:type="spellStart"/>
+      <w:r>
+        <w:rPr>
+          <w:rFonts w:ascii="Calibri Light" w:hAnsi="Calibri Light" w:cs="Calibri Light"/>
+          <w:i/>
+          <w:iCs/>
+          <w:sz w:val="24"/>
+          <w:szCs w:val="24"/>
+        </w:rPr>
+        <w:t>Education_num</w:t>
+      </w:r>
+      <w:proofErr w:type="spellEnd"/>
+      <w:r>
+        <w:rPr>
+          <w:rFonts w:ascii="Calibri Light" w:hAnsi="Calibri Light" w:cs="Calibri Light"/>
+          <w:i/>
+          <w:iCs/>
+          <w:sz w:val="24"/>
+          <w:szCs w:val="24"/>
+        </w:rPr>
+        <w:t xml:space="preserve"> </w:t>
+      </w:r>
+      <w:r>
+        <w:rPr>
+          <w:rFonts w:ascii="Calibri Light" w:hAnsi="Calibri Light" w:cs="Calibri Light"/>
+          <w:sz w:val="24"/>
+          <w:szCs w:val="24"/>
+        </w:rPr>
+        <w:t>is significant with a coefficient of 0.6975, indicating that weekly work hours increase with it.</w:t>
+      </w:r>
+    </w:p>
+    <w:p>
+      <w:pPr>
+        <w:pStyle w:val="ListParagraph"/>
+        <w:numPr>
+          <w:ilvl w:val="1"/>
+          <w:numId w:val="3"/>
+        </w:numPr>
+        <w:jc w:val="left"/>
+        <w:rPr>
+          <w:rFonts w:ascii="Calibri Light" w:hAnsi="Calibri Light" w:cs="Calibri Light"/>
+          <w:sz w:val="24"/>
+          <w:szCs w:val="24"/>
+        </w:rPr>
+      </w:pPr>
+      <w:r>
+        <w:rPr>
+          <w:rFonts w:ascii="Calibri Light" w:hAnsi="Calibri Light" w:cs="Calibri Light"/>
+          <w:sz w:val="24"/>
+          <w:szCs w:val="24"/>
+        </w:rPr>
+        <w:t xml:space="preserve">We see that </w:t>
+      </w:r>
+      <w:proofErr w:type="spellStart"/>
+      <w:r>
+        <w:rPr>
+          <w:rFonts w:ascii="Calibri Light" w:hAnsi="Calibri Light" w:cs="Calibri Light"/>
+          <w:i/>
+          <w:iCs/>
+          <w:sz w:val="24"/>
+          <w:szCs w:val="24"/>
+        </w:rPr>
+        <w:t>gross_income_group</w:t>
+      </w:r>
+      <w:proofErr w:type="spellEnd"/>
+      <w:r>
+        <w:rPr>
+          <w:rFonts w:ascii="Calibri Light" w:hAnsi="Calibri Light" w:cs="Calibri Light"/>
+          <w:sz w:val="24"/>
+          <w:szCs w:val="24"/>
+        </w:rPr>
+        <w:t xml:space="preserve"> also has a strong positive relationship with </w:t>
+      </w:r>
+      <w:proofErr w:type="spellStart"/>
+      <w:r>
+        <w:rPr>
+          <w:rFonts w:ascii="Calibri Light" w:hAnsi="Calibri Light" w:cs="Calibri Light"/>
+          <w:i/>
+          <w:iCs/>
+          <w:sz w:val="24"/>
+          <w:szCs w:val="24"/>
+        </w:rPr>
+        <w:t>hours_per_week</w:t>
+      </w:r>
+      <w:proofErr w:type="spellEnd"/>
+      <w:r>
+        <w:rPr>
+          <w:rFonts w:ascii="Calibri Light" w:hAnsi="Calibri Light" w:cs="Calibri Light"/>
+          <w:i/>
+          <w:iCs/>
+          <w:sz w:val="24"/>
+          <w:szCs w:val="24"/>
+        </w:rPr>
+        <w:t xml:space="preserve">. </w:t>
+      </w:r>
+      <w:r>
+        <w:rPr>
+          <w:rFonts w:ascii="Calibri Light" w:hAnsi="Calibri Light" w:cs="Calibri Light"/>
+          <w:sz w:val="24"/>
+          <w:szCs w:val="24"/>
+        </w:rPr>
+        <w:t xml:space="preserve">The coefficient for intercept lies between its respective values in model 1 &amp; 2, whereas that for </w:t>
+      </w:r>
+      <w:r>
+        <w:rPr>
+          <w:rFonts w:ascii="Calibri Light" w:hAnsi="Calibri Light" w:cs="Calibri Light"/>
+          <w:i/>
+          <w:iCs/>
+          <w:sz w:val="24"/>
+          <w:szCs w:val="24"/>
+        </w:rPr>
+        <w:t>sex</w:t>
+      </w:r>
+      <w:r>
+        <w:rPr>
+          <w:rFonts w:ascii="Calibri Light" w:hAnsi="Calibri Light" w:cs="Calibri Light"/>
+          <w:sz w:val="24"/>
+          <w:szCs w:val="24"/>
+        </w:rPr>
+        <w:t xml:space="preserve"> (male linear relationship) has decreased. The coefficient for </w:t>
+      </w:r>
+      <w:proofErr w:type="spellStart"/>
+      <w:r>
+        <w:rPr>
+          <w:rFonts w:ascii="Calibri Light" w:hAnsi="Calibri Light" w:cs="Calibri Light"/>
+          <w:i/>
+          <w:iCs/>
+          <w:sz w:val="24"/>
+          <w:szCs w:val="24"/>
+        </w:rPr>
+        <w:t>education_num</w:t>
+      </w:r>
+      <w:proofErr w:type="spellEnd"/>
+      <w:r>
+        <w:rPr>
+          <w:rFonts w:ascii="Calibri Light" w:hAnsi="Calibri Light" w:cs="Calibri Light"/>
+          <w:i/>
+          <w:iCs/>
+          <w:sz w:val="24"/>
+          <w:szCs w:val="24"/>
+        </w:rPr>
+        <w:t xml:space="preserve"> </w:t>
+      </w:r>
+      <w:r>
+        <w:rPr>
+          <w:rFonts w:ascii="Calibri Light" w:hAnsi="Calibri Light" w:cs="Calibri Light"/>
+          <w:sz w:val="24"/>
+          <w:szCs w:val="24"/>
+        </w:rPr>
+        <w:t xml:space="preserve">also decreased. To decide which model is the best, we look at R-squared, which </w:t>
+      </w:r>
+      <w:r>
+        <w:rPr>
+          <w:rFonts w:ascii="Calibri Light" w:hAnsi="Calibri Light" w:cs="Calibri Light"/>
+          <w:sz w:val="24"/>
+          <w:szCs w:val="24"/>
+        </w:rPr>
+        <w:t>measures the proportion of variability in the dependent variable that can be explained with the independent variables. Out of the three models, model 3 has the highest R-squared value and a reasonable standard error, so it is potentially suitable for our data. We can re-do this with a model fitting procedure by automating the process of adding independent variables and keeping them if the R-squared value increases and standard error is still below a certain threshold.</w:t>
+      </w:r>
+    </w:p>
+    <w:p>
+      <w:pPr>
+        <w:jc w:val="left"/>
+        <w:rPr>
+          <w:rFonts w:ascii="Calibri Light" w:hAnsi="Calibri Light" w:cs="Calibri Light"/>
+          <w:sz w:val="24"/>
+          <w:szCs w:val="24"/>
+        </w:rPr>
+      </w:pPr>
+    </w:p>
+    <w:p>
+      <w:pPr>
+        <w:jc w:val="left"/>
+        <w:rPr>
+          <w:rFonts w:ascii="Calibri Light" w:hAnsi="Calibri Light" w:cs="Calibri Light"/>
+          <w:sz w:val="24"/>
+          <w:szCs w:val="24"/>
+        </w:rPr>
+      </w:pPr>
     </w:p>
     <w:sectPr>
       <w:pgSz w:w="11906" w:h="16838"/>
@@ -635,11 +1313,103 @@
       </w:pPr>
     </w:lvl>
   </w:abstractNum>
+  <w:abstractNum w:abstractNumId="2" w15:restartNumberingAfterBreak="0">
+    <w:nsid w:val="72EE6F7B"/>
+    <w:multiLevelType w:val="hybridMultilevel"/>
+    <w:tmpl w:val="0DD60BA2"/>
+    <w:lvl w:ilvl="0" w:tplc="0409000F">
+      <w:start w:val="1"/>
+      <w:numFmt w:val="decimal"/>
+      <w:lvlText w:val="%1."/>
+      <w:lvlJc w:val="left"/>
+      <w:pPr>
+        <w:ind w:left="720" w:hanging="360"/>
+      </w:pPr>
+      <w:rPr>
+        <w:rFonts w:hint="default"/>
+      </w:rPr>
+    </w:lvl>
+    <w:lvl w:ilvl="1" w:tplc="04090019">
+      <w:start w:val="1"/>
+      <w:numFmt w:val="lowerLetter"/>
+      <w:lvlText w:val="%2."/>
+      <w:lvlJc w:val="left"/>
+      <w:pPr>
+        <w:ind w:left="1440" w:hanging="360"/>
+      </w:pPr>
+    </w:lvl>
+    <w:lvl w:ilvl="2" w:tplc="0409001B" w:tentative="1">
+      <w:start w:val="1"/>
+      <w:numFmt w:val="lowerRoman"/>
+      <w:lvlText w:val="%3."/>
+      <w:lvlJc w:val="right"/>
+      <w:pPr>
+        <w:ind w:left="2160" w:hanging="180"/>
+      </w:pPr>
+    </w:lvl>
+    <w:lvl w:ilvl="3" w:tplc="0409000F" w:tentative="1">
+      <w:start w:val="1"/>
+      <w:numFmt w:val="decimal"/>
+      <w:lvlText w:val="%4."/>
+      <w:lvlJc w:val="left"/>
+      <w:pPr>
+        <w:ind w:left="2880" w:hanging="360"/>
+      </w:pPr>
+    </w:lvl>
+    <w:lvl w:ilvl="4" w:tplc="04090019" w:tentative="1">
+      <w:start w:val="1"/>
+      <w:numFmt w:val="lowerLetter"/>
+      <w:lvlText w:val="%5."/>
+      <w:lvlJc w:val="left"/>
+      <w:pPr>
+        <w:ind w:left="3600" w:hanging="360"/>
+      </w:pPr>
+    </w:lvl>
+    <w:lvl w:ilvl="5" w:tplc="0409001B" w:tentative="1">
+      <w:start w:val="1"/>
+      <w:numFmt w:val="lowerRoman"/>
+      <w:lvlText w:val="%6."/>
+      <w:lvlJc w:val="right"/>
+      <w:pPr>
+        <w:ind w:left="4320" w:hanging="180"/>
+      </w:pPr>
+    </w:lvl>
+    <w:lvl w:ilvl="6" w:tplc="0409000F" w:tentative="1">
+      <w:start w:val="1"/>
+      <w:numFmt w:val="decimal"/>
+      <w:lvlText w:val="%7."/>
+      <w:lvlJc w:val="left"/>
+      <w:pPr>
+        <w:ind w:left="5040" w:hanging="360"/>
+      </w:pPr>
+    </w:lvl>
+    <w:lvl w:ilvl="7" w:tplc="04090019" w:tentative="1">
+      <w:start w:val="1"/>
+      <w:numFmt w:val="lowerLetter"/>
+      <w:lvlText w:val="%8."/>
+      <w:lvlJc w:val="left"/>
+      <w:pPr>
+        <w:ind w:left="5760" w:hanging="360"/>
+      </w:pPr>
+    </w:lvl>
+    <w:lvl w:ilvl="8" w:tplc="0409001B" w:tentative="1">
+      <w:start w:val="1"/>
+      <w:numFmt w:val="lowerRoman"/>
+      <w:lvlText w:val="%9."/>
+      <w:lvlJc w:val="right"/>
+      <w:pPr>
+        <w:ind w:left="6480" w:hanging="180"/>
+      </w:pPr>
+    </w:lvl>
+  </w:abstractNum>
   <w:num w:numId="1">
     <w:abstractNumId w:val="1"/>
   </w:num>
   <w:num w:numId="2">
     <w:abstractNumId w:val="0"/>
+  </w:num>
+  <w:num w:numId="3">
+    <w:abstractNumId w:val="2"/>
   </w:num>
 </w:numbering>
 </file>

</xml_diff>

<commit_message>
A2 responses & ipynb file
</commit_message>
<xml_diff>
--- a/JSC270_A2_Responses.docx
+++ b/JSC270_A2_Responses.docx
@@ -7,13 +7,17 @@
         <w:jc w:val="left"/>
         <w:rPr>
           <w:rFonts w:ascii="Calibri Light" w:hAnsi="Calibri Light" w:cs="Calibri Light"/>
-          <w:sz w:val="24"/>
-          <w:szCs w:val="24"/>
-        </w:rPr>
-      </w:pPr>
-      <w:r>
-        <w:rPr>
-          <w:rFonts w:ascii="Calibri Light" w:hAnsi="Calibri Light" w:cs="Calibri Light"/>
+          <w:b/>
+          <w:bCs/>
+          <w:sz w:val="24"/>
+          <w:szCs w:val="24"/>
+        </w:rPr>
+      </w:pPr>
+      <w:r>
+        <w:rPr>
+          <w:rFonts w:ascii="Calibri Light" w:hAnsi="Calibri Light" w:cs="Calibri Light"/>
+          <w:b/>
+          <w:bCs/>
           <w:sz w:val="24"/>
           <w:szCs w:val="24"/>
         </w:rPr>
@@ -22,6 +26,8 @@
       <w:r>
         <w:rPr>
           <w:rFonts w:ascii="Calibri Light" w:hAnsi="Calibri Light" w:cs="Calibri Light"/>
+          <w:b/>
+          <w:bCs/>
           <w:sz w:val="24"/>
           <w:szCs w:val="24"/>
         </w:rPr>
@@ -45,6 +51,69 @@
         </w:rPr>
         <w:t>Cindy (Shih-Ting) Huang</w:t>
       </w:r>
+    </w:p>
+    <w:p>
+      <w:pPr>
+        <w:jc w:val="left"/>
+        <w:rPr>
+          <w:rFonts w:ascii="Calibri Light" w:hAnsi="Calibri Light" w:cs="Calibri Light"/>
+          <w:b/>
+          <w:bCs/>
+          <w:sz w:val="24"/>
+          <w:szCs w:val="24"/>
+        </w:rPr>
+      </w:pPr>
+      <w:proofErr w:type="spellStart"/>
+      <w:r>
+        <w:rPr>
+          <w:rFonts w:ascii="Calibri Light" w:hAnsi="Calibri Light" w:cs="Calibri Light"/>
+          <w:b/>
+          <w:bCs/>
+          <w:sz w:val="24"/>
+          <w:szCs w:val="24"/>
+        </w:rPr>
+        <w:t>Github</w:t>
+      </w:r>
+      <w:proofErr w:type="spellEnd"/>
+    </w:p>
+    <w:p>
+      <w:pPr>
+        <w:jc w:val="left"/>
+        <w:rPr>
+          <w:rFonts w:ascii="Calibri Light" w:hAnsi="Calibri Light" w:cs="Calibri Light"/>
+          <w:sz w:val="24"/>
+          <w:szCs w:val="24"/>
+        </w:rPr>
+      </w:pPr>
+      <w:hyperlink r:id="rId7" w:history="1">
+        <w:r>
+          <w:rPr>
+            <w:rStyle w:val="Hyperlink"/>
+            <w:rFonts w:ascii="Calibri Light" w:hAnsi="Calibri Light" w:cs="Calibri Light"/>
+            <w:sz w:val="24"/>
+            <w:szCs w:val="24"/>
+          </w:rPr>
+          <w:t>https://github.com/cindyellow/JSC270_Assg2</w:t>
+        </w:r>
+      </w:hyperlink>
+      <w:r>
+        <w:rPr>
+          <w:rFonts w:ascii="Calibri Light" w:hAnsi="Calibri Light" w:cs="Calibri Light"/>
+          <w:sz w:val="24"/>
+          <w:szCs w:val="24"/>
+        </w:rPr>
+        <w:t xml:space="preserve"> </w:t>
+      </w:r>
+    </w:p>
+    <w:p>
+      <w:pPr>
+        <w:jc w:val="left"/>
+        <w:rPr>
+          <w:rFonts w:ascii="Calibri Light" w:hAnsi="Calibri Light" w:cs="Calibri Light"/>
+          <w:sz w:val="24"/>
+          <w:szCs w:val="24"/>
+        </w:rPr>
+      </w:pPr>
     </w:p>
     <w:p>
       <w:pPr>
@@ -255,7 +324,49 @@
           <w:sz w:val="24"/>
           <w:szCs w:val="24"/>
         </w:rPr>
-        <w:t xml:space="preserve">Looking at both the boxplot and histogram for women and men’s final weight, we see that they share approximately the same mean at around 0.2. There seems to be more variance for men’s final weight as there are more data points lying in and beyond the third quartile. </w:t>
+        <w:t xml:space="preserve">The data for </w:t>
+      </w:r>
+      <w:proofErr w:type="spellStart"/>
+      <w:r>
+        <w:rPr>
+          <w:rFonts w:ascii="Calibri Light" w:hAnsi="Calibri Light" w:cs="Calibri Light"/>
+          <w:sz w:val="24"/>
+          <w:szCs w:val="24"/>
+        </w:rPr>
+        <w:t>fnlwgt</w:t>
+      </w:r>
+      <w:proofErr w:type="spellEnd"/>
+      <w:r>
+        <w:rPr>
+          <w:rFonts w:ascii="Calibri Light" w:hAnsi="Calibri Light" w:cs="Calibri Light"/>
+          <w:sz w:val="24"/>
+          <w:szCs w:val="24"/>
+        </w:rPr>
+        <w:t xml:space="preserve"> is not symmetrically distributed; there are more values between 0-0.2*1e6 than 0.4-0.6*1e6. </w:t>
+      </w:r>
+      <w:r>
+        <w:rPr>
+          <w:rFonts w:ascii="Calibri Light" w:hAnsi="Calibri Light" w:cs="Calibri Light"/>
+          <w:sz w:val="24"/>
+          <w:szCs w:val="24"/>
+        </w:rPr>
+        <w:t>Looking at both the boxplot and histogram for women and men’s final weight, we see that they share approximately the same mean at around 0.2</w:t>
+      </w:r>
+      <w:r>
+        <w:rPr>
+          <w:rFonts w:ascii="Calibri Light" w:hAnsi="Calibri Light" w:cs="Calibri Light"/>
+          <w:sz w:val="24"/>
+          <w:szCs w:val="24"/>
+        </w:rPr>
+        <w:t>*1e6</w:t>
+      </w:r>
+      <w:r>
+        <w:rPr>
+          <w:rFonts w:ascii="Calibri Light" w:hAnsi="Calibri Light" w:cs="Calibri Light"/>
+          <w:sz w:val="24"/>
+          <w:szCs w:val="24"/>
+        </w:rPr>
+        <w:t xml:space="preserve">. There seems to be more variance for men’s final weight as there are more data points lying in and beyond the third quartile. </w:t>
       </w:r>
       <w:r>
         <w:rPr>
@@ -265,6 +376,17 @@
         </w:rPr>
         <w:t>I don’t think outliers should be excluded because there seem to be a significant amount of them, suggesting that perhaps there is another category of the population unaccounted for.</w:t>
       </w:r>
+    </w:p>
+    <w:p>
+      <w:pPr>
+        <w:pStyle w:val="ListParagraph"/>
+        <w:jc w:val="left"/>
+        <w:rPr>
+          <w:rFonts w:ascii="Calibri Light" w:hAnsi="Calibri Light" w:cs="Calibri Light"/>
+          <w:sz w:val="24"/>
+          <w:szCs w:val="24"/>
+        </w:rPr>
+      </w:pPr>
     </w:p>
     <w:p>
       <w:pPr>
@@ -582,23 +704,7 @@
           <w:sz w:val="24"/>
           <w:szCs w:val="24"/>
         </w:rPr>
-        <w:t xml:space="preserve">changes by </w:t>
-      </w:r>
-      <w:r>
-        <w:rPr>
-          <w:rFonts w:ascii="Calibri Light" w:hAnsi="Calibri Light" w:cs="Calibri Light"/>
-          <w:sz w:val="24"/>
-          <w:szCs w:val="24"/>
-        </w:rPr>
-        <w:t>0.7109 unit</w:t>
-      </w:r>
-      <w:r>
-        <w:rPr>
-          <w:rFonts w:ascii="Calibri Light" w:hAnsi="Calibri Light" w:cs="Calibri Light"/>
-          <w:sz w:val="24"/>
-          <w:szCs w:val="24"/>
-        </w:rPr>
-        <w:t>s</w:t>
+        <w:t>changes by 0.7109 units</w:t>
       </w:r>
       <w:r>
         <w:rPr>
@@ -767,7 +873,16 @@
           <w:sz w:val="24"/>
           <w:szCs w:val="24"/>
         </w:rPr>
-        <w:t xml:space="preserve"> On the other hand, younger women during 1994 had more opportunities to enter post-secondary institutes.</w:t>
+        <w:t xml:space="preserve"> On the other hand, younger women during 1994 </w:t>
+      </w:r>
+      <w:r>
+        <w:rPr>
+          <w:rFonts w:ascii="Calibri Light" w:hAnsi="Calibri Light" w:cs="Calibri Light"/>
+          <w:sz w:val="24"/>
+          <w:szCs w:val="24"/>
+        </w:rPr>
+        <w:lastRenderedPageBreak/>
+        <w:t>had more opportunities to enter post-secondary institutes.</w:t>
       </w:r>
     </w:p>
     <w:p>
@@ -810,8 +925,184 @@
           <w:sz w:val="24"/>
           <w:szCs w:val="24"/>
         </w:rPr>
-        <w:t>Multiply???</w:t>
-      </w:r>
+        <w:t xml:space="preserve">By multiplying </w:t>
+      </w:r>
+      <w:proofErr w:type="spellStart"/>
+      <w:r>
+        <w:rPr>
+          <w:rFonts w:ascii="Calibri Light" w:hAnsi="Calibri Light" w:cs="Calibri Light"/>
+          <w:i/>
+          <w:iCs/>
+          <w:sz w:val="24"/>
+          <w:szCs w:val="24"/>
+        </w:rPr>
+        <w:t>fnlwgt</w:t>
+      </w:r>
+      <w:proofErr w:type="spellEnd"/>
+      <w:r>
+        <w:rPr>
+          <w:rFonts w:ascii="Calibri Light" w:hAnsi="Calibri Light" w:cs="Calibri Light"/>
+          <w:i/>
+          <w:iCs/>
+          <w:sz w:val="24"/>
+          <w:szCs w:val="24"/>
+        </w:rPr>
+        <w:t xml:space="preserve"> </w:t>
+      </w:r>
+      <w:r>
+        <w:rPr>
+          <w:rFonts w:ascii="Calibri Light" w:hAnsi="Calibri Light" w:cs="Calibri Light"/>
+          <w:sz w:val="24"/>
+          <w:szCs w:val="24"/>
+        </w:rPr>
+        <w:t xml:space="preserve">with </w:t>
+      </w:r>
+      <w:proofErr w:type="spellStart"/>
+      <w:r>
+        <w:rPr>
+          <w:rFonts w:ascii="Calibri Light" w:hAnsi="Calibri Light" w:cs="Calibri Light"/>
+          <w:i/>
+          <w:iCs/>
+          <w:sz w:val="24"/>
+          <w:szCs w:val="24"/>
+        </w:rPr>
+        <w:t>education_num</w:t>
+      </w:r>
+      <w:proofErr w:type="spellEnd"/>
+      <w:r>
+        <w:rPr>
+          <w:rFonts w:ascii="Calibri Light" w:hAnsi="Calibri Light" w:cs="Calibri Light"/>
+          <w:i/>
+          <w:iCs/>
+          <w:sz w:val="24"/>
+          <w:szCs w:val="24"/>
+        </w:rPr>
+        <w:t xml:space="preserve"> </w:t>
+      </w:r>
+      <w:r>
+        <w:rPr>
+          <w:rFonts w:ascii="Calibri Light" w:hAnsi="Calibri Light" w:cs="Calibri Light"/>
+          <w:sz w:val="24"/>
+          <w:szCs w:val="24"/>
+        </w:rPr>
+        <w:t xml:space="preserve">and </w:t>
+      </w:r>
+      <w:proofErr w:type="spellStart"/>
+      <w:r>
+        <w:rPr>
+          <w:rFonts w:ascii="Calibri Light" w:hAnsi="Calibri Light" w:cs="Calibri Light"/>
+          <w:i/>
+          <w:iCs/>
+          <w:sz w:val="24"/>
+          <w:szCs w:val="24"/>
+        </w:rPr>
+        <w:t>hours_per_week</w:t>
+      </w:r>
+      <w:proofErr w:type="spellEnd"/>
+      <w:r>
+        <w:rPr>
+          <w:rFonts w:ascii="Calibri Light" w:hAnsi="Calibri Light" w:cs="Calibri Light"/>
+          <w:i/>
+          <w:iCs/>
+          <w:sz w:val="24"/>
+          <w:szCs w:val="24"/>
+        </w:rPr>
+        <w:t xml:space="preserve"> </w:t>
+      </w:r>
+      <w:r>
+        <w:rPr>
+          <w:rFonts w:ascii="Calibri Light" w:hAnsi="Calibri Light" w:cs="Calibri Light"/>
+          <w:sz w:val="24"/>
+          <w:szCs w:val="24"/>
+        </w:rPr>
+        <w:t xml:space="preserve">respectively, we observe that the weighted variance and covariance of the latter two variables have drastically increased. </w:t>
+      </w:r>
+      <w:r>
+        <w:rPr>
+          <w:rFonts w:ascii="Calibri Light" w:hAnsi="Calibri Light" w:cs="Calibri Light"/>
+          <w:sz w:val="24"/>
+          <w:szCs w:val="24"/>
+        </w:rPr>
+        <w:t>Since the unweighted values are small, this</w:t>
+      </w:r>
+      <w:r>
+        <w:rPr>
+          <w:rFonts w:ascii="Calibri Light" w:hAnsi="Calibri Light" w:cs="Calibri Light"/>
+          <w:sz w:val="24"/>
+          <w:szCs w:val="24"/>
+        </w:rPr>
+        <w:t xml:space="preserve"> means that the samples with small valu</w:t>
+      </w:r>
+      <w:r>
+        <w:rPr>
+          <w:rFonts w:ascii="Calibri Light" w:hAnsi="Calibri Light" w:cs="Calibri Light"/>
+          <w:sz w:val="24"/>
+          <w:szCs w:val="24"/>
+        </w:rPr>
+        <w:t xml:space="preserve">es for </w:t>
+      </w:r>
+      <w:proofErr w:type="spellStart"/>
+      <w:r>
+        <w:rPr>
+          <w:rFonts w:ascii="Calibri Light" w:hAnsi="Calibri Light" w:cs="Calibri Light"/>
+          <w:i/>
+          <w:iCs/>
+          <w:sz w:val="24"/>
+          <w:szCs w:val="24"/>
+        </w:rPr>
+        <w:t>education_num</w:t>
+      </w:r>
+      <w:proofErr w:type="spellEnd"/>
+      <w:r>
+        <w:rPr>
+          <w:rFonts w:ascii="Calibri Light" w:hAnsi="Calibri Light" w:cs="Calibri Light"/>
+          <w:i/>
+          <w:iCs/>
+          <w:sz w:val="24"/>
+          <w:szCs w:val="24"/>
+        </w:rPr>
+        <w:t xml:space="preserve"> </w:t>
+      </w:r>
+      <w:r>
+        <w:rPr>
+          <w:rFonts w:ascii="Calibri Light" w:hAnsi="Calibri Light" w:cs="Calibri Light"/>
+          <w:sz w:val="24"/>
+          <w:szCs w:val="24"/>
+        </w:rPr>
+        <w:t xml:space="preserve">and </w:t>
+      </w:r>
+      <w:proofErr w:type="spellStart"/>
+      <w:r>
+        <w:rPr>
+          <w:rFonts w:ascii="Calibri Light" w:hAnsi="Calibri Light" w:cs="Calibri Light"/>
+          <w:i/>
+          <w:iCs/>
+          <w:sz w:val="24"/>
+          <w:szCs w:val="24"/>
+        </w:rPr>
+        <w:t>hours_per_week</w:t>
+      </w:r>
+      <w:proofErr w:type="spellEnd"/>
+      <w:r>
+        <w:rPr>
+          <w:rFonts w:ascii="Calibri Light" w:hAnsi="Calibri Light" w:cs="Calibri Light"/>
+          <w:sz w:val="24"/>
+          <w:szCs w:val="24"/>
+        </w:rPr>
+        <w:t xml:space="preserve"> in the original data are overrepresented. </w:t>
+      </w:r>
+    </w:p>
+    <w:p>
+      <w:pPr>
+        <w:pStyle w:val="ListParagraph"/>
+        <w:ind w:left="1440"/>
+        <w:jc w:val="left"/>
+        <w:rPr>
+          <w:rFonts w:ascii="Calibri Light" w:hAnsi="Calibri Light" w:cs="Calibri Light"/>
+          <w:sz w:val="24"/>
+          <w:szCs w:val="24"/>
+        </w:rPr>
+      </w:pPr>
     </w:p>
     <w:p>
       <w:pPr>
@@ -832,7 +1123,6 @@
           <w:sz w:val="24"/>
           <w:szCs w:val="24"/>
         </w:rPr>
-        <w:lastRenderedPageBreak/>
         <w:t>Regression</w:t>
       </w:r>
     </w:p>
@@ -1894,6 +2184,29 @@
     <w:uiPriority w:val="99"/>
     <w:rsid w:val="00C618D8"/>
   </w:style>
+  <w:style w:type="character" w:styleId="Hyperlink">
+    <w:name w:val="Hyperlink"/>
+    <w:basedOn w:val="DefaultParagraphFont"/>
+    <w:uiPriority w:val="99"/>
+    <w:unhideWhenUsed/>
+    <w:rsid w:val="00CE6C03"/>
+    <w:rPr>
+      <w:color w:val="0563C1" w:themeColor="hyperlink"/>
+      <w:u w:val="single"/>
+    </w:rPr>
+  </w:style>
+  <w:style w:type="character" w:styleId="UnresolvedMention">
+    <w:name w:val="Unresolved Mention"/>
+    <w:basedOn w:val="DefaultParagraphFont"/>
+    <w:uiPriority w:val="99"/>
+    <w:semiHidden/>
+    <w:unhideWhenUsed/>
+    <w:rsid w:val="00CE6C03"/>
+    <w:rPr>
+      <w:color w:val="605E5C"/>
+      <w:shd w:val="clear" w:color="auto" w:fill="E1DFDD"/>
+    </w:rPr>
+  </w:style>
 </w:styles>
 </file>
 

</xml_diff>